<commit_message>
add responsive contact from
</commit_message>
<xml_diff>
--- a/dist/assets/Steven_Seo_CV_Portfolio.docx
+++ b/dist/assets/Steven_Seo_CV_Portfolio.docx
@@ -559,14 +559,32 @@
           <w:sz w:val="22"/>
           <w:lang w:val="en-GB"/>
         </w:rPr>
-        <w:t xml:space="preserve">My academic achievements include a Bachelor’s and Master’s degree in Information Science and a Bachelor’s degree in Pharmacy. </w:t>
+        <w:t xml:space="preserve">My academic achievements include a Bachelor’s and </w:t>
+      </w:r>
+      <w:proofErr w:type="gramStart"/>
+      <w:r>
+        <w:rPr>
+          <w:rFonts w:cs="Calibri"/>
+          <w:sz w:val="22"/>
+          <w:lang w:val="en-GB"/>
+        </w:rPr>
+        <w:t>Master’s degree in Information Science</w:t>
+      </w:r>
+      <w:proofErr w:type="gramEnd"/>
+      <w:r>
+        <w:rPr>
+          <w:rFonts w:cs="Calibri"/>
+          <w:sz w:val="22"/>
+          <w:lang w:val="en-GB"/>
+        </w:rPr>
+        <w:t xml:space="preserve"> and a Bachelor’s degree in Pharmacy. </w:t>
       </w:r>
     </w:p>
     <w:p>
       <w:pPr>
         <w:spacing w:line="276" w:lineRule="auto"/>
         <w:rPr>
-          <w:rFonts w:cs="Calibri" w:hint="eastAsia"/>
+          <w:rFonts w:cs="Calibri"/>
           <w:sz w:val="22"/>
           <w:lang w:val="en-GB" w:eastAsia="ko-KR"/>
         </w:rPr>
@@ -978,14 +996,25 @@
         </w:rPr>
         <w:t xml:space="preserve">: React, </w:t>
       </w:r>
-      <w:r>
-        <w:rPr>
-          <w:rStyle w:val="CommentReference"/>
-          <w:rFonts w:ascii="Calibri" w:hAnsi="Calibri" w:cs="Calibri"/>
-          <w:sz w:val="22"/>
-          <w:szCs w:val="22"/>
-        </w:rPr>
-        <w:t xml:space="preserve">Vite, </w:t>
+      <w:proofErr w:type="spellStart"/>
+      <w:r>
+        <w:rPr>
+          <w:rStyle w:val="CommentReference"/>
+          <w:rFonts w:ascii="Calibri" w:hAnsi="Calibri" w:cs="Calibri"/>
+          <w:sz w:val="22"/>
+          <w:szCs w:val="22"/>
+        </w:rPr>
+        <w:t>Vite</w:t>
+      </w:r>
+      <w:proofErr w:type="spellEnd"/>
+      <w:r>
+        <w:rPr>
+          <w:rStyle w:val="CommentReference"/>
+          <w:rFonts w:ascii="Calibri" w:hAnsi="Calibri" w:cs="Calibri"/>
+          <w:sz w:val="22"/>
+          <w:szCs w:val="22"/>
+        </w:rPr>
+        <w:t xml:space="preserve">, </w:t>
       </w:r>
       <w:r>
         <w:rPr>
@@ -1039,8 +1068,19 @@
           <w:sz w:val="22"/>
           <w:szCs w:val="22"/>
         </w:rPr>
-        <w:t xml:space="preserve"> and SCSS</w:t>
-      </w:r>
+        <w:t xml:space="preserve"> and </w:t>
+      </w:r>
+      <w:proofErr w:type="spellStart"/>
+      <w:r>
+        <w:rPr>
+          <w:rStyle w:val="CommentReference"/>
+          <w:rFonts w:ascii="Calibri" w:hAnsi="Calibri" w:cs="Calibri"/>
+          <w:sz w:val="22"/>
+          <w:szCs w:val="22"/>
+        </w:rPr>
+        <w:t>TailwindCSS</w:t>
+      </w:r>
+      <w:proofErr w:type="spellEnd"/>
     </w:p>
     <w:p>
       <w:pPr>
@@ -1075,16 +1115,16 @@
           <w:sz w:val="22"/>
           <w:szCs w:val="22"/>
         </w:rPr>
-        <w:t xml:space="preserve">: Express, SQL, PSQL, </w:t>
-      </w:r>
-      <w:r>
-        <w:rPr>
-          <w:rStyle w:val="CommentReference"/>
-          <w:rFonts w:ascii="Calibri" w:hAnsi="Calibri" w:cs="Calibri"/>
-          <w:sz w:val="22"/>
-          <w:szCs w:val="22"/>
-        </w:rPr>
-        <w:t xml:space="preserve">GraphQL, </w:t>
+        <w:t>: Express, SQL, PSQL</w:t>
+      </w:r>
+      <w:r>
+        <w:rPr>
+          <w:rStyle w:val="CommentReference"/>
+          <w:rFonts w:ascii="Calibri" w:hAnsi="Calibri" w:cs="Calibri"/>
+          <w:sz w:val="22"/>
+          <w:szCs w:val="22"/>
+        </w:rPr>
+        <w:t>,</w:t>
       </w:r>
       <w:r>
         <w:rPr>
@@ -1094,7 +1134,7 @@
           <w:szCs w:val="22"/>
           <w:lang w:val="en-GB" w:eastAsia="ko-KR"/>
         </w:rPr>
-        <w:t xml:space="preserve">PHP, </w:t>
+        <w:t xml:space="preserve"> </w:t>
       </w:r>
       <w:r>
         <w:rPr>
@@ -1150,6 +1190,7 @@
         </w:rPr>
         <w:t xml:space="preserve">, </w:t>
       </w:r>
+      <w:proofErr w:type="gramStart"/>
       <w:r>
         <w:rPr>
           <w:rStyle w:val="CommentReference"/>
@@ -1159,6 +1200,7 @@
         </w:rPr>
         <w:t>Squarespace</w:t>
       </w:r>
+      <w:proofErr w:type="gramEnd"/>
       <w:r>
         <w:rPr>
           <w:rStyle w:val="CommentReference"/>
@@ -1526,6 +1568,7 @@
           <w:lang w:val="en-GB"/>
         </w:rPr>
       </w:pPr>
+      <w:proofErr w:type="spellStart"/>
       <w:r>
         <w:rPr>
           <w:rFonts w:cs="Calibri"/>
@@ -1536,6 +1579,7 @@
         </w:rPr>
         <w:t>Northcoders</w:t>
       </w:r>
+      <w:proofErr w:type="spellEnd"/>
     </w:p>
     <w:p>
       <w:pPr>
@@ -1683,8 +1727,18 @@
           <w:sz w:val="22"/>
           <w:lang w:val="en-GB" w:eastAsia="en-GB"/>
         </w:rPr>
-        <w:t xml:space="preserve"> model</w:t>
-      </w:r>
+        <w:t xml:space="preserve"> </w:t>
+      </w:r>
+      <w:proofErr w:type="gramStart"/>
+      <w:r>
+        <w:rPr>
+          <w:rFonts w:eastAsia="Times New Roman" w:cs="Calibri"/>
+          <w:sz w:val="22"/>
+          <w:lang w:val="en-GB" w:eastAsia="en-GB"/>
+        </w:rPr>
+        <w:t>model</w:t>
+      </w:r>
+      <w:proofErr w:type="gramEnd"/>
     </w:p>
     <w:p>
       <w:pPr>
@@ -1778,8 +1832,18 @@
           <w:sz w:val="22"/>
           <w:lang w:val="en-GB" w:eastAsia="en-GB"/>
         </w:rPr>
-        <w:t>industry methodologies such as test-driven development &amp; agile project management</w:t>
-      </w:r>
+        <w:t xml:space="preserve">industry methodologies such as test-driven development &amp; agile project </w:t>
+      </w:r>
+      <w:proofErr w:type="gramStart"/>
+      <w:r>
+        <w:rPr>
+          <w:rFonts w:eastAsia="Times New Roman" w:cs="Calibri"/>
+          <w:sz w:val="22"/>
+          <w:lang w:val="en-GB" w:eastAsia="en-GB"/>
+        </w:rPr>
+        <w:t>management</w:t>
+      </w:r>
+      <w:proofErr w:type="gramEnd"/>
     </w:p>
     <w:p>
       <w:pPr>
@@ -1833,8 +1897,18 @@
           <w:sz w:val="22"/>
           <w:lang w:val="en-GB" w:eastAsia="en-GB"/>
         </w:rPr>
-        <w:t xml:space="preserve"> pair programming</w:t>
-      </w:r>
+        <w:t xml:space="preserve"> pair </w:t>
+      </w:r>
+      <w:proofErr w:type="gramStart"/>
+      <w:r>
+        <w:rPr>
+          <w:rFonts w:eastAsia="Times New Roman" w:cs="Calibri"/>
+          <w:sz w:val="22"/>
+          <w:lang w:val="en-GB" w:eastAsia="en-GB"/>
+        </w:rPr>
+        <w:t>programming</w:t>
+      </w:r>
+      <w:proofErr w:type="gramEnd"/>
     </w:p>
     <w:p>
       <w:pPr>
@@ -2067,6 +2141,7 @@
         </w:rPr>
         <w:t xml:space="preserve">and </w:t>
       </w:r>
+      <w:proofErr w:type="gramStart"/>
       <w:r>
         <w:rPr>
           <w:rFonts w:eastAsia="Times New Roman" w:cs="Calibri"/>
@@ -2075,6 +2150,7 @@
         </w:rPr>
         <w:t>cybersecurity</w:t>
       </w:r>
+      <w:proofErr w:type="gramEnd"/>
     </w:p>
     <w:p>
       <w:pPr>
@@ -2122,8 +2198,18 @@
           <w:sz w:val="22"/>
           <w:lang w:val="en-GB" w:eastAsia="en-GB"/>
         </w:rPr>
-        <w:t xml:space="preserve"> for the organisation</w:t>
-      </w:r>
+        <w:t xml:space="preserve"> for the </w:t>
+      </w:r>
+      <w:proofErr w:type="gramStart"/>
+      <w:r>
+        <w:rPr>
+          <w:rFonts w:eastAsia="Times New Roman" w:cs="Calibri"/>
+          <w:sz w:val="22"/>
+          <w:lang w:val="en-GB" w:eastAsia="en-GB"/>
+        </w:rPr>
+        <w:t>organisation</w:t>
+      </w:r>
+      <w:proofErr w:type="gramEnd"/>
     </w:p>
     <w:p>
       <w:pPr>
@@ -2156,8 +2242,20 @@
           <w:sz w:val="22"/>
           <w:lang w:val="en-GB"/>
         </w:rPr>
-        <w:t>Relocated to the UK with family from New Zealand and career break</w:t>
-      </w:r>
+        <w:t xml:space="preserve">Relocated to the UK with family from New Zealand and career </w:t>
+      </w:r>
+      <w:proofErr w:type="gramStart"/>
+      <w:r>
+        <w:rPr>
+          <w:rFonts w:cs="Calibri"/>
+          <w:b/>
+          <w:bCs/>
+          <w:sz w:val="22"/>
+          <w:lang w:val="en-GB"/>
+        </w:rPr>
+        <w:t>break</w:t>
+      </w:r>
+      <w:proofErr w:type="gramEnd"/>
     </w:p>
     <w:p>
       <w:pPr>
@@ -2265,8 +2363,18 @@
           <w:sz w:val="22"/>
           <w:lang w:val="en-GB" w:eastAsia="en-GB"/>
         </w:rPr>
-        <w:t xml:space="preserve"> to support my wife's job at the University</w:t>
-      </w:r>
+        <w:t xml:space="preserve"> to support my wife's job at the </w:t>
+      </w:r>
+      <w:proofErr w:type="gramStart"/>
+      <w:r>
+        <w:rPr>
+          <w:rFonts w:eastAsia="Times New Roman" w:cs="Calibri"/>
+          <w:sz w:val="22"/>
+          <w:lang w:val="en-GB" w:eastAsia="en-GB"/>
+        </w:rPr>
+        <w:t>University</w:t>
+      </w:r>
+      <w:proofErr w:type="gramEnd"/>
     </w:p>
     <w:p>
       <w:pPr>
@@ -2312,8 +2420,18 @@
           <w:sz w:val="22"/>
           <w:lang w:val="en-GB" w:eastAsia="en-GB"/>
         </w:rPr>
-        <w:t xml:space="preserve"> a new career direction</w:t>
-      </w:r>
+        <w:t xml:space="preserve"> a new career </w:t>
+      </w:r>
+      <w:proofErr w:type="gramStart"/>
+      <w:r>
+        <w:rPr>
+          <w:rFonts w:eastAsia="Times New Roman" w:cs="Calibri"/>
+          <w:sz w:val="22"/>
+          <w:lang w:val="en-GB" w:eastAsia="en-GB"/>
+        </w:rPr>
+        <w:t>direction</w:t>
+      </w:r>
+      <w:proofErr w:type="gramEnd"/>
     </w:p>
     <w:p>
       <w:pPr>
@@ -2411,8 +2529,18 @@
           <w:sz w:val="22"/>
           <w:lang w:val="en-GB" w:eastAsia="en-GB"/>
         </w:rPr>
-        <w:t>Advised customers on the recommended dosage, warnings, storage, and possible side effects of all dispensed medication</w:t>
-      </w:r>
+        <w:t xml:space="preserve">Advised customers on the recommended dosage, warnings, storage, and possible side effects of all dispensed </w:t>
+      </w:r>
+      <w:proofErr w:type="gramStart"/>
+      <w:r>
+        <w:rPr>
+          <w:rFonts w:eastAsia="Times New Roman" w:cs="Calibri"/>
+          <w:sz w:val="22"/>
+          <w:lang w:val="en-GB" w:eastAsia="en-GB"/>
+        </w:rPr>
+        <w:t>medication</w:t>
+      </w:r>
+      <w:proofErr w:type="gramEnd"/>
     </w:p>
     <w:p>
       <w:pPr>
@@ -2434,7 +2562,16 @@
           <w:sz w:val="22"/>
           <w:lang w:val="en-GB" w:eastAsia="en-GB"/>
         </w:rPr>
-        <w:t>Assisted customers with the purchase of O</w:t>
+        <w:t xml:space="preserve">Assisted customers with the purchase of </w:t>
+      </w:r>
+      <w:proofErr w:type="gramStart"/>
+      <w:r>
+        <w:rPr>
+          <w:rFonts w:eastAsia="Times New Roman" w:cs="Calibri"/>
+          <w:sz w:val="22"/>
+          <w:lang w:val="en-GB" w:eastAsia="en-GB"/>
+        </w:rPr>
+        <w:t>O</w:t>
       </w:r>
       <w:r>
         <w:rPr>
@@ -2490,7 +2627,16 @@
           <w:sz w:val="22"/>
           <w:lang w:val="en-GB" w:eastAsia="en-GB"/>
         </w:rPr>
-        <w:t>ounter (OTC)</w:t>
+        <w:t>ounter</w:t>
+      </w:r>
+      <w:proofErr w:type="gramEnd"/>
+      <w:r>
+        <w:rPr>
+          <w:rFonts w:eastAsia="Times New Roman" w:cs="Calibri"/>
+          <w:sz w:val="22"/>
+          <w:lang w:val="en-GB" w:eastAsia="en-GB"/>
+        </w:rPr>
+        <w:t xml:space="preserve"> (OTC)</w:t>
       </w:r>
       <w:r>
         <w:rPr>
@@ -2521,8 +2667,18 @@
           <w:sz w:val="22"/>
           <w:lang w:val="en-GB" w:eastAsia="en-GB"/>
         </w:rPr>
-        <w:t>Placed orders to replenish stock of equipment, medication, supplies, etc</w:t>
-      </w:r>
+        <w:t xml:space="preserve">Placed orders to replenish stock of equipment, medication, supplies, </w:t>
+      </w:r>
+      <w:proofErr w:type="gramStart"/>
+      <w:r>
+        <w:rPr>
+          <w:rFonts w:eastAsia="Times New Roman" w:cs="Calibri"/>
+          <w:sz w:val="22"/>
+          <w:lang w:val="en-GB" w:eastAsia="en-GB"/>
+        </w:rPr>
+        <w:t>etc</w:t>
+      </w:r>
+      <w:proofErr w:type="gramEnd"/>
     </w:p>
     <w:p>
       <w:pPr>
@@ -2659,8 +2815,18 @@
           <w:sz w:val="22"/>
           <w:lang w:val="en-GB" w:eastAsia="en-GB"/>
         </w:rPr>
-        <w:t>not-for-profits</w:t>
-      </w:r>
+        <w:t>not-for-</w:t>
+      </w:r>
+      <w:proofErr w:type="gramStart"/>
+      <w:r>
+        <w:rPr>
+          <w:rFonts w:eastAsia="Times New Roman" w:cs="Calibri"/>
+          <w:sz w:val="22"/>
+          <w:lang w:val="en-GB" w:eastAsia="en-GB"/>
+        </w:rPr>
+        <w:t>profits</w:t>
+      </w:r>
+      <w:proofErr w:type="gramEnd"/>
     </w:p>
     <w:p>
       <w:pPr>
@@ -2683,8 +2849,18 @@
           <w:sz w:val="22"/>
           <w:lang w:val="en-GB" w:eastAsia="en-GB"/>
         </w:rPr>
-        <w:t>Suggested improvements in design and functionality</w:t>
-      </w:r>
+        <w:t xml:space="preserve">Suggested improvements in design and </w:t>
+      </w:r>
+      <w:proofErr w:type="gramStart"/>
+      <w:r>
+        <w:rPr>
+          <w:rFonts w:eastAsia="Times New Roman" w:cs="Calibri"/>
+          <w:sz w:val="22"/>
+          <w:lang w:val="en-GB" w:eastAsia="en-GB"/>
+        </w:rPr>
+        <w:t>functionality</w:t>
+      </w:r>
+      <w:proofErr w:type="gramEnd"/>
     </w:p>
     <w:p>
       <w:pPr>
@@ -2739,8 +2915,18 @@
           <w:sz w:val="22"/>
           <w:lang w:val="en-GB" w:eastAsia="en-GB"/>
         </w:rPr>
-        <w:t xml:space="preserve"> assessing the performance of their sites</w:t>
-      </w:r>
+        <w:t xml:space="preserve"> assessing the performance of their </w:t>
+      </w:r>
+      <w:proofErr w:type="gramStart"/>
+      <w:r>
+        <w:rPr>
+          <w:rFonts w:eastAsia="Times New Roman" w:cs="Calibri"/>
+          <w:sz w:val="22"/>
+          <w:lang w:val="en-GB" w:eastAsia="en-GB"/>
+        </w:rPr>
+        <w:t>sites</w:t>
+      </w:r>
+      <w:proofErr w:type="gramEnd"/>
     </w:p>
     <w:p>
       <w:pPr>
@@ -3311,8 +3497,18 @@
           <w:sz w:val="22"/>
           <w:lang w:val="en-GB"/>
         </w:rPr>
-        <w:t>Study Award for Master's Degree</w:t>
-      </w:r>
+        <w:t xml:space="preserve">Study Award for </w:t>
+      </w:r>
+      <w:proofErr w:type="gramStart"/>
+      <w:r>
+        <w:rPr>
+          <w:rFonts w:cs="Calibri"/>
+          <w:sz w:val="22"/>
+          <w:lang w:val="en-GB"/>
+        </w:rPr>
+        <w:t>Master's Degree</w:t>
+      </w:r>
+      <w:proofErr w:type="gramEnd"/>
       <w:r>
         <w:rPr>
           <w:rFonts w:cs="Calibri"/>
@@ -3655,8 +3851,19 @@
           <w:sz w:val="22"/>
           <w:szCs w:val="22"/>
         </w:rPr>
-        <w:t xml:space="preserve"> for personal enjoyment</w:t>
-      </w:r>
+        <w:t xml:space="preserve"> for personal </w:t>
+      </w:r>
+      <w:proofErr w:type="gramStart"/>
+      <w:r>
+        <w:rPr>
+          <w:rStyle w:val="CommentReference"/>
+          <w:rFonts w:ascii="Calibri" w:hAnsi="Calibri" w:cs="Calibri"/>
+          <w:sz w:val="22"/>
+          <w:szCs w:val="22"/>
+        </w:rPr>
+        <w:t>enjoyment</w:t>
+      </w:r>
+      <w:proofErr w:type="gramEnd"/>
     </w:p>
     <w:p>
       <w:pPr>

</xml_diff>